<commit_message>
font was changed and some text was added
</commit_message>
<xml_diff>
--- a/notes.docx
+++ b/notes.docx
@@ -6,14 +6,14 @@
       <w:pPr>
         <w:jc w:val="center"/>
         <w:rPr>
-          <w:rFonts w:ascii="Georgia" w:hAnsi="Georgia"/>
-          <w:sz w:val="28"/>
-          <w:szCs w:val="28"/>
-        </w:rPr>
-      </w:pPr>
-      <w:r>
-        <w:rPr>
-          <w:rFonts w:ascii="Georgia" w:hAnsi="Georgia"/>
+          <w:rFonts w:ascii="Bahnschrift" w:hAnsi="Bahnschrift"/>
+          <w:sz w:val="28"/>
+          <w:szCs w:val="28"/>
+        </w:rPr>
+      </w:pPr>
+      <w:r>
+        <w:rPr>
+          <w:rFonts w:ascii="Bahnschrift" w:hAnsi="Bahnschrift"/>
           <w:sz w:val="28"/>
           <w:szCs w:val="28"/>
         </w:rPr>
@@ -24,14 +24,14 @@
       <w:pPr>
         <w:pStyle w:val="a3"/>
         <w:rPr>
-          <w:rFonts w:ascii="Garamond" w:hAnsi="Garamond"/>
-          <w:sz w:val="28"/>
-          <w:szCs w:val="28"/>
-        </w:rPr>
-      </w:pPr>
-      <w:r>
-        <w:rPr>
-          <w:rFonts w:ascii="Garamond" w:hAnsi="Garamond"/>
+          <w:rFonts w:ascii="Bahnschrift SemiCondensed" w:hAnsi="Bahnschrift SemiCondensed"/>
+          <w:sz w:val="28"/>
+          <w:szCs w:val="28"/>
+        </w:rPr>
+      </w:pPr>
+      <w:r>
+        <w:rPr>
+          <w:rFonts w:ascii="Bahnschrift SemiCondensed" w:hAnsi="Bahnschrift SemiCondensed"/>
           <w:sz w:val="28"/>
           <w:szCs w:val="28"/>
         </w:rPr>
@@ -42,7 +42,7 @@
       <w:pPr>
         <w:pStyle w:val="a3"/>
         <w:rPr>
-          <w:rFonts w:ascii="Garamond" w:hAnsi="Garamond"/>
+          <w:rFonts w:ascii="Bahnschrift SemiCondensed" w:hAnsi="Bahnschrift SemiCondensed"/>
           <w:sz w:val="28"/>
           <w:szCs w:val="28"/>
         </w:rPr>
@@ -52,14 +52,14 @@
       <w:pPr>
         <w:pStyle w:val="a3"/>
         <w:rPr>
-          <w:rFonts w:ascii="Garamond" w:hAnsi="Garamond"/>
-          <w:sz w:val="28"/>
-          <w:szCs w:val="28"/>
-        </w:rPr>
-      </w:pPr>
-      <w:r>
-        <w:rPr>
-          <w:rFonts w:ascii="Garamond" w:hAnsi="Garamond"/>
+          <w:rFonts w:ascii="Bahnschrift SemiCondensed" w:hAnsi="Bahnschrift SemiCondensed"/>
+          <w:sz w:val="28"/>
+          <w:szCs w:val="28"/>
+        </w:rPr>
+      </w:pPr>
+      <w:r>
+        <w:rPr>
+          <w:rFonts w:ascii="Bahnschrift SemiCondensed" w:hAnsi="Bahnschrift SemiCondensed"/>
           <w:sz w:val="28"/>
           <w:szCs w:val="28"/>
         </w:rPr>
@@ -67,7 +67,7 @@
       </w:r>
       <w:r>
         <w:rPr>
-          <w:rFonts w:ascii="Garamond" w:hAnsi="Garamond"/>
+          <w:rFonts w:ascii="Bahnschrift SemiCondensed" w:hAnsi="Bahnschrift SemiCondensed"/>
           <w:sz w:val="28"/>
           <w:szCs w:val="28"/>
         </w:rPr>
@@ -76,7 +76,7 @@
       <w:proofErr w:type="spellStart"/>
       <w:r>
         <w:rPr>
-          <w:rFonts w:ascii="Garamond" w:hAnsi="Garamond"/>
+          <w:rFonts w:ascii="Bahnschrift SemiCondensed" w:hAnsi="Bahnschrift SemiCondensed"/>
           <w:sz w:val="28"/>
           <w:szCs w:val="28"/>
         </w:rPr>
@@ -85,93 +85,119 @@
       <w:proofErr w:type="spellEnd"/>
       <w:r>
         <w:rPr>
-          <w:rFonts w:ascii="Garamond" w:hAnsi="Garamond"/>
+          <w:rFonts w:ascii="Bahnschrift SemiCondensed" w:hAnsi="Bahnschrift SemiCondensed"/>
           <w:sz w:val="28"/>
           <w:szCs w:val="28"/>
         </w:rPr>
         <w:t xml:space="preserve"> сил та енергії</w:t>
+      </w:r>
+      <w:r>
+        <w:rPr>
+          <w:rFonts w:ascii="Bahnschrift SemiCondensed" w:hAnsi="Bahnschrift SemiCondensed"/>
+          <w:sz w:val="28"/>
+          <w:szCs w:val="28"/>
+        </w:rPr>
+        <w:t>)</w:t>
+      </w:r>
+      <w:r>
+        <w:rPr>
+          <w:rFonts w:ascii="Bahnschrift SemiCondensed" w:hAnsi="Bahnschrift SemiCondensed"/>
+          <w:sz w:val="28"/>
+          <w:szCs w:val="28"/>
+        </w:rPr>
+        <w:t xml:space="preserve"> або трав’яний (допоможе зняти стрес і розслабитися), та обирайте на свій смак)</w:t>
+      </w:r>
+      <w:r>
+        <w:rPr>
+          <w:rFonts w:ascii="Bahnschrift SemiCondensed" w:hAnsi="Bahnschrift SemiCondensed"/>
+          <w:sz w:val="28"/>
+          <w:szCs w:val="28"/>
+        </w:rPr>
+        <w:t>. Увімкніть гарний фільм, краще за все комедійного чи драматичного жанру, з нескладним сюжетом, щоб не напружувати увагу. Вимкніть світло і погляньте на вогники ліхтарів за вікном.</w:t>
+      </w:r>
+    </w:p>
+    <w:p>
+      <w:pPr>
+        <w:pStyle w:val="a3"/>
+        <w:rPr>
+          <w:rFonts w:ascii="Bahnschrift SemiCondensed" w:hAnsi="Bahnschrift SemiCondensed"/>
+          <w:sz w:val="28"/>
+          <w:szCs w:val="28"/>
+        </w:rPr>
+      </w:pPr>
+    </w:p>
+    <w:p>
+      <w:pPr>
+        <w:pStyle w:val="a3"/>
+        <w:rPr>
+          <w:rFonts w:ascii="Bahnschrift SemiCondensed" w:hAnsi="Bahnschrift SemiCondensed"/>
+          <w:sz w:val="28"/>
+          <w:szCs w:val="28"/>
+        </w:rPr>
+      </w:pPr>
+      <w:r>
+        <w:rPr>
+          <w:rFonts w:ascii="Bahnschrift SemiCondensed" w:hAnsi="Bahnschrift SemiCondensed"/>
+          <w:sz w:val="28"/>
+          <w:szCs w:val="28"/>
+        </w:rPr>
+        <w:t>Загорніться в ковдру, відпийте маленький ковточок чаю. Скуштуйте кекс.</w:t>
+      </w:r>
+    </w:p>
+    <w:p>
+      <w:pPr>
+        <w:pStyle w:val="a3"/>
+        <w:rPr>
+          <w:rFonts w:ascii="Bahnschrift SemiCondensed" w:hAnsi="Bahnschrift SemiCondensed"/>
+          <w:sz w:val="28"/>
+          <w:szCs w:val="28"/>
+        </w:rPr>
+      </w:pPr>
+    </w:p>
+    <w:p>
+      <w:pPr>
+        <w:pStyle w:val="a3"/>
+        <w:rPr>
+          <w:rFonts w:ascii="Bahnschrift SemiCondensed" w:hAnsi="Bahnschrift SemiCondensed"/>
+          <w:sz w:val="28"/>
+          <w:szCs w:val="28"/>
+          <w:lang w:val="en-US"/>
+        </w:rPr>
+      </w:pPr>
+      <w:r>
+        <w:rPr>
+          <w:rFonts w:ascii="Bahnschrift SemiCondensed" w:hAnsi="Bahnschrift SemiCondensed"/>
+          <w:sz w:val="28"/>
+          <w:szCs w:val="28"/>
+        </w:rPr>
+        <w:t>Тепер ви можете оцінити його смак. Насолоджу</w:t>
+      </w:r>
+      <w:r>
+        <w:rPr>
+          <w:rFonts w:ascii="Bahnschrift SemiCondensed" w:hAnsi="Bahnschrift SemiCondensed"/>
+          <w:sz w:val="28"/>
+          <w:szCs w:val="28"/>
+        </w:rPr>
+        <w:t>йтесь і не думай</w:t>
       </w:r>
       <w:bookmarkStart w:id="0" w:name="_GoBack"/>
       <w:bookmarkEnd w:id="0"/>
       <w:r>
         <w:rPr>
-          <w:rFonts w:ascii="Garamond" w:hAnsi="Garamond"/>
-          <w:sz w:val="28"/>
-          <w:szCs w:val="28"/>
-        </w:rPr>
-        <w:t>)</w:t>
-      </w:r>
-      <w:r>
-        <w:rPr>
-          <w:rFonts w:ascii="Garamond" w:hAnsi="Garamond"/>
-          <w:sz w:val="28"/>
-          <w:szCs w:val="28"/>
-        </w:rPr>
-        <w:t xml:space="preserve"> або трав’яний (допоможе зняти стрес і розслабитися), та обирайте на свій смак)</w:t>
-      </w:r>
-      <w:r>
-        <w:rPr>
-          <w:rFonts w:ascii="Garamond" w:hAnsi="Garamond"/>
-          <w:sz w:val="28"/>
-          <w:szCs w:val="28"/>
-        </w:rPr>
-        <w:t>. Увімкніть гарний фільм, краще за все комедійного чи драматичного жанру, з нескладним сюжетом, щоб не напружувати увагу. Вимкніть світло і погляньте на вогники ліхтарів за вікном.</w:t>
-      </w:r>
-    </w:p>
-    <w:p>
-      <w:pPr>
-        <w:pStyle w:val="a3"/>
-        <w:rPr>
-          <w:rFonts w:ascii="Garamond" w:hAnsi="Garamond"/>
-          <w:sz w:val="28"/>
-          <w:szCs w:val="28"/>
-        </w:rPr>
-      </w:pPr>
-    </w:p>
-    <w:p>
-      <w:pPr>
-        <w:pStyle w:val="a3"/>
-        <w:rPr>
-          <w:rFonts w:ascii="Garamond" w:hAnsi="Garamond"/>
-          <w:sz w:val="28"/>
-          <w:szCs w:val="28"/>
-        </w:rPr>
-      </w:pPr>
-      <w:r>
-        <w:rPr>
-          <w:rFonts w:ascii="Garamond" w:hAnsi="Garamond"/>
-          <w:sz w:val="28"/>
-          <w:szCs w:val="28"/>
-        </w:rPr>
-        <w:t>Загорніться в ковдру, відпийте маленький ковточок чаю. Скуштуйте кекс.</w:t>
-      </w:r>
-    </w:p>
-    <w:p>
-      <w:pPr>
-        <w:pStyle w:val="a3"/>
-        <w:rPr>
-          <w:rFonts w:ascii="Garamond" w:hAnsi="Garamond"/>
-          <w:sz w:val="28"/>
-          <w:szCs w:val="28"/>
-        </w:rPr>
-      </w:pPr>
-    </w:p>
-    <w:p>
-      <w:pPr>
-        <w:pStyle w:val="a3"/>
-        <w:rPr>
-          <w:rFonts w:ascii="Garamond" w:hAnsi="Garamond"/>
-          <w:sz w:val="28"/>
-          <w:szCs w:val="28"/>
-        </w:rPr>
-      </w:pPr>
-      <w:r>
-        <w:rPr>
-          <w:rFonts w:ascii="Garamond" w:hAnsi="Garamond"/>
-          <w:sz w:val="28"/>
-          <w:szCs w:val="28"/>
-        </w:rPr>
-        <w:t xml:space="preserve">Тепер ви можете оцінити його смак. Насолоджуйтесь і не думайте про погане.  </w:t>
+          <w:rFonts w:ascii="Bahnschrift SemiCondensed" w:hAnsi="Bahnschrift SemiCondensed"/>
+          <w:sz w:val="28"/>
+          <w:szCs w:val="28"/>
+        </w:rPr>
+        <w:t>те про погане…</w:t>
+      </w:r>
+      <w:r>
+        <w:rPr>
+          <w:rFonts w:ascii="Bahnschrift SemiCondensed" w:hAnsi="Bahnschrift SemiCondensed"/>
+          <w:sz w:val="28"/>
+          <w:szCs w:val="28"/>
+          <w:lang w:val="en-US"/>
+        </w:rPr>
+        <w:t xml:space="preserve"> </w:t>
       </w:r>
     </w:p>
     <w:sectPr>

</xml_diff>